<commit_message>
un peu dez CR
</commit_message>
<xml_diff>
--- a/DebutCompteRendu.docx
+++ b/DebutCompteRendu.docx
@@ -1520,21 +1520,7 @@
         <w:rPr>
           <w:rFonts w:ascii="Calibri" w:hAnsi="Calibri" w:cs="Calibri"/>
         </w:rPr>
-        <w:t xml:space="preserve">son ami. Pour cela, il doit se déplacer au travers de plusieurs </w:t>
-      </w:r>
-      <w:proofErr w:type="spellStart"/>
-      <w:r>
-        <w:rPr>
-          <w:rFonts w:ascii="Calibri" w:hAnsi="Calibri" w:cs="Calibri"/>
-        </w:rPr>
-        <w:t>maps</w:t>
-      </w:r>
-      <w:proofErr w:type="spellEnd"/>
-      <w:r>
-        <w:rPr>
-          <w:rFonts w:ascii="Calibri" w:hAnsi="Calibri" w:cs="Calibri"/>
-        </w:rPr>
-        <w:t xml:space="preserve"> pour y arriver. Sur son chemin, le joueur devra se confronter à plusieurs ennemis et devra les battre pour pouvoir continuer sa découverte des lieux</w:t>
+        <w:t>son ami. Pour cela, il doit se déplacer au travers de plusieurs maps pour y arriver. Sur son chemin, le joueur devra se confronter à plusieurs ennemis et devra les battre pour pouvoir continuer sa découverte des lieux</w:t>
       </w:r>
     </w:p>
     <w:p>
@@ -3150,8 +3136,6 @@
       <w:r>
         <w:t>permet d’afficher l’écran des options. Cette classe est chargé après l’écran de titre.</w:t>
       </w:r>
-      <w:bookmarkStart w:id="7" w:name="_GoBack"/>
-      <w:bookmarkEnd w:id="7"/>
     </w:p>
     <w:p>
       <w:pPr>
@@ -3438,6 +3422,1386 @@
     </w:p>
     <w:p>
       <w:pPr>
+        <w:rPr>
+          <w:rFonts w:ascii="Calibri" w:hAnsi="Calibri" w:cs="Calibri"/>
+          <w:i/>
+        </w:rPr>
+      </w:pPr>
+    </w:p>
+    <w:p>
+      <w:pPr>
+        <w:rPr>
+          <w:rFonts w:ascii="Calibri" w:hAnsi="Calibri" w:cs="Calibri"/>
+          <w:i/>
+        </w:rPr>
+      </w:pPr>
+    </w:p>
+    <w:p>
+      <w:pPr>
+        <w:rPr>
+          <w:rFonts w:ascii="Calibri" w:hAnsi="Calibri" w:cs="Calibri"/>
+          <w:i/>
+        </w:rPr>
+      </w:pPr>
+    </w:p>
+    <w:p>
+      <w:pPr>
+        <w:rPr>
+          <w:rFonts w:ascii="Calibri" w:hAnsi="Calibri" w:cs="Calibri"/>
+          <w:i/>
+        </w:rPr>
+      </w:pPr>
+    </w:p>
+    <w:p>
+      <w:pPr>
+        <w:rPr>
+          <w:rFonts w:ascii="Calibri" w:hAnsi="Calibri" w:cs="Calibri"/>
+          <w:i/>
+        </w:rPr>
+      </w:pPr>
+    </w:p>
+    <w:p>
+      <w:pPr>
+        <w:rPr>
+          <w:rFonts w:ascii="Calibri" w:hAnsi="Calibri" w:cs="Calibri"/>
+          <w:i/>
+        </w:rPr>
+      </w:pPr>
+    </w:p>
+    <w:p>
+      <w:pPr>
+        <w:rPr>
+          <w:rFonts w:ascii="Calibri" w:hAnsi="Calibri" w:cs="Calibri"/>
+          <w:i/>
+        </w:rPr>
+      </w:pPr>
+    </w:p>
+    <w:p>
+      <w:pPr>
+        <w:rPr>
+          <w:rFonts w:ascii="Calibri" w:hAnsi="Calibri" w:cs="Calibri"/>
+          <w:i/>
+        </w:rPr>
+      </w:pPr>
+    </w:p>
+    <w:p>
+      <w:pPr>
+        <w:rPr>
+          <w:rFonts w:ascii="Calibri" w:hAnsi="Calibri" w:cs="Calibri"/>
+          <w:i/>
+        </w:rPr>
+      </w:pPr>
+    </w:p>
+    <w:p>
+      <w:r>
+        <w:rPr>
+          <w:noProof/>
+        </w:rPr>
+        <w:drawing>
+          <wp:anchor distT="0" distB="0" distL="114300" distR="114300" simplePos="0" relativeHeight="251675648" behindDoc="1" locked="0" layoutInCell="1" allowOverlap="1" wp14:anchorId="50ED260A" wp14:editId="078C86C2">
+            <wp:simplePos x="0" y="0"/>
+            <wp:positionH relativeFrom="column">
+              <wp:posOffset>-4098</wp:posOffset>
+            </wp:positionH>
+            <wp:positionV relativeFrom="paragraph">
+              <wp:posOffset>3642</wp:posOffset>
+            </wp:positionV>
+            <wp:extent cx="2534004" cy="5687219"/>
+            <wp:effectExtent l="0" t="0" r="0" b="0"/>
+            <wp:wrapTight wrapText="bothSides">
+              <wp:wrapPolygon edited="0">
+                <wp:start x="0" y="0"/>
+                <wp:lineTo x="0" y="21489"/>
+                <wp:lineTo x="21438" y="21489"/>
+                <wp:lineTo x="21438" y="0"/>
+                <wp:lineTo x="0" y="0"/>
+              </wp:wrapPolygon>
+            </wp:wrapTight>
+            <wp:docPr id="20" name="Image 20"/>
+            <wp:cNvGraphicFramePr>
+              <a:graphicFrameLocks xmlns:a="http://schemas.openxmlformats.org/drawingml/2006/main" noChangeAspect="1"/>
+            </wp:cNvGraphicFramePr>
+            <a:graphic xmlns:a="http://schemas.openxmlformats.org/drawingml/2006/main">
+              <a:graphicData uri="http://schemas.openxmlformats.org/drawingml/2006/picture">
+                <pic:pic xmlns:pic="http://schemas.openxmlformats.org/drawingml/2006/picture">
+                  <pic:nvPicPr>
+                    <pic:cNvPr id="1" name=""/>
+                    <pic:cNvPicPr/>
+                  </pic:nvPicPr>
+                  <pic:blipFill>
+                    <a:blip r:embed="rId16">
+                      <a:extLst>
+                        <a:ext uri="{28A0092B-C50C-407E-A947-70E740481C1C}">
+                          <a14:useLocalDpi xmlns:a14="http://schemas.microsoft.com/office/drawing/2010/main" val="0"/>
+                        </a:ext>
+                      </a:extLst>
+                    </a:blip>
+                    <a:stretch>
+                      <a:fillRect/>
+                    </a:stretch>
+                  </pic:blipFill>
+                  <pic:spPr>
+                    <a:xfrm>
+                      <a:off x="0" y="0"/>
+                      <a:ext cx="2534004" cy="5687219"/>
+                    </a:xfrm>
+                    <a:prstGeom prst="rect">
+                      <a:avLst/>
+                    </a:prstGeom>
+                  </pic:spPr>
+                </pic:pic>
+              </a:graphicData>
+            </a:graphic>
+          </wp:anchor>
+        </w:drawing>
+      </w:r>
+      <w:r>
+        <w:rPr>
+          <w:noProof/>
+        </w:rPr>
+        <w:t>ChatoExtCours</w:t>
+      </w:r>
+      <w:r>
+        <w:rPr>
+          <w:noProof/>
+        </w:rPr>
+        <w:t xml:space="preserve"> </w:t>
+      </w:r>
+      <w:r>
+        <w:t xml:space="preserve">: permet d’afficher </w:t>
+      </w:r>
+      <w:r>
+        <w:t>la map de la cour</w:t>
+      </w:r>
+      <w:r>
+        <w:t xml:space="preserve">. Cette classe est chargé </w:t>
+      </w:r>
+      <w:r>
+        <w:t>au moment quand l’utilisateur sort du château</w:t>
+      </w:r>
+      <w:r>
+        <w:t>.</w:t>
+      </w:r>
+    </w:p>
+    <w:p/>
+    <w:p>
+      <w:pPr>
+        <w:rPr>
+          <w:noProof/>
+        </w:rPr>
+      </w:pPr>
+      <w:r>
+        <w:t>Elle contient</w:t>
+      </w:r>
+      <w:r>
+        <w:rPr>
+          <w:noProof/>
+        </w:rPr>
+        <w:t xml:space="preserve"> </w:t>
+      </w:r>
+      <w:r>
+        <w:rPr>
+          <w:noProof/>
+        </w:rPr>
+        <w:t>23</w:t>
+      </w:r>
+      <w:r>
+        <w:rPr>
+          <w:noProof/>
+        </w:rPr>
+        <w:t xml:space="preserve"> champs :</w:t>
+      </w:r>
+    </w:p>
+    <w:p>
+      <w:pPr>
+        <w:rPr>
+          <w:noProof/>
+        </w:rPr>
+      </w:pPr>
+    </w:p>
+    <w:p>
+      <w:pPr>
+        <w:pStyle w:val="Paragraphedeliste"/>
+        <w:numPr>
+          <w:ilvl w:val="0"/>
+          <w:numId w:val="24"/>
+        </w:numPr>
+      </w:pPr>
+      <w:r>
+        <w:rPr>
+          <w:noProof/>
+        </w:rPr>
+        <w:t>_</w:t>
+      </w:r>
+      <w:r>
+        <w:rPr>
+          <w:b/>
+          <w:noProof/>
+        </w:rPr>
+        <w:t>animationNinja(2-3)</w:t>
+      </w:r>
+      <w:r>
+        <w:rPr>
+          <w:noProof/>
+        </w:rPr>
+        <w:t xml:space="preserve"> : c’est un objet de classe </w:t>
+      </w:r>
+      <w:r>
+        <w:rPr>
+          <w:noProof/>
+        </w:rPr>
+        <w:t>String qui permet de gérer les animation</w:t>
+      </w:r>
+      <w:r>
+        <w:rPr>
+          <w:noProof/>
+        </w:rPr>
+        <w:t>s</w:t>
+      </w:r>
+      <w:r>
+        <w:rPr>
+          <w:noProof/>
+        </w:rPr>
+        <w:t xml:space="preserve"> de trois ennemis ninjas présents sur la map.</w:t>
+      </w:r>
+    </w:p>
+    <w:p>
+      <w:pPr>
+        <w:pStyle w:val="Paragraphedeliste"/>
+        <w:numPr>
+          <w:ilvl w:val="0"/>
+          <w:numId w:val="24"/>
+        </w:numPr>
+      </w:pPr>
+      <w:r>
+        <w:rPr>
+          <w:b/>
+        </w:rPr>
+        <w:t>_camera</w:t>
+      </w:r>
+      <w:r>
+        <w:t xml:space="preserve">, </w:t>
+      </w:r>
+      <w:r>
+        <w:rPr>
+          <w:b/>
+        </w:rPr>
+        <w:t>_</w:t>
+      </w:r>
+      <w:r>
+        <w:rPr>
+          <w:b/>
+        </w:rPr>
+        <w:t>chatoCombat</w:t>
+      </w:r>
+      <w:r>
+        <w:t>, _</w:t>
+      </w:r>
+      <w:r>
+        <w:rPr>
+          <w:b/>
+        </w:rPr>
+        <w:t>chatoCombatContenu</w:t>
+      </w:r>
+      <w:r>
+        <w:t>, _</w:t>
+      </w:r>
+      <w:r>
+        <w:rPr>
+          <w:b/>
+        </w:rPr>
+        <w:t>joueur</w:t>
+      </w:r>
+      <w:r>
+        <w:t>, _</w:t>
+      </w:r>
+      <w:r>
+        <w:rPr>
+          <w:b/>
+        </w:rPr>
+        <w:t>eventEtDial</w:t>
+      </w:r>
+      <w:r>
+        <w:t xml:space="preserve">, _ </w:t>
+      </w:r>
+      <w:r>
+        <w:rPr>
+          <w:b/>
+        </w:rPr>
+        <w:t>myGame</w:t>
+      </w:r>
+      <w:r>
+        <w:t xml:space="preserve"> : </w:t>
+      </w:r>
+      <w:r>
+        <w:t xml:space="preserve">permettent </w:t>
+      </w:r>
+      <w:r>
+        <w:t xml:space="preserve">la </w:t>
+      </w:r>
+      <w:proofErr w:type="spellStart"/>
+      <w:r>
+        <w:t>liasion</w:t>
+      </w:r>
+      <w:proofErr w:type="spellEnd"/>
+      <w:r>
+        <w:t xml:space="preserve"> </w:t>
+      </w:r>
+      <w:r>
+        <w:t>avec les autres classes.</w:t>
+      </w:r>
+    </w:p>
+    <w:p>
+      <w:pPr>
+        <w:pStyle w:val="Paragraphedeliste"/>
+        <w:numPr>
+          <w:ilvl w:val="0"/>
+          <w:numId w:val="24"/>
+        </w:numPr>
+      </w:pPr>
+      <w:r>
+        <w:rPr>
+          <w:b/>
+        </w:rPr>
+        <w:t>_collisionPassage</w:t>
+      </w:r>
+      <w:r>
+        <w:t xml:space="preserve"> et </w:t>
+      </w:r>
+      <w:r>
+        <w:rPr>
+          <w:b/>
+        </w:rPr>
+        <w:t>_rencontre</w:t>
+      </w:r>
+      <w:r>
+        <w:t> : ce sont deux Booléens qui permettent d’avoir les messages (et combat) qu’une seule fois.</w:t>
+      </w:r>
+    </w:p>
+    <w:p>
+      <w:pPr>
+        <w:pStyle w:val="Paragraphedeliste"/>
+        <w:numPr>
+          <w:ilvl w:val="0"/>
+          <w:numId w:val="24"/>
+        </w:numPr>
+      </w:pPr>
+      <w:r>
+        <w:t>_</w:t>
+      </w:r>
+      <w:r>
+        <w:rPr>
+          <w:b/>
+        </w:rPr>
+        <w:t>keyboardState</w:t>
+      </w:r>
+      <w:r>
+        <w:t> : objet de classe KeyboardState permettant de récupérer l’état des touches.</w:t>
+      </w:r>
+    </w:p>
+    <w:p>
+      <w:pPr>
+        <w:pStyle w:val="Paragraphedeliste"/>
+        <w:numPr>
+          <w:ilvl w:val="0"/>
+          <w:numId w:val="24"/>
+        </w:numPr>
+      </w:pPr>
+      <w:r>
+        <w:rPr>
+          <w:b/>
+        </w:rPr>
+        <w:t>_</w:t>
+      </w:r>
+      <w:proofErr w:type="gramStart"/>
+      <w:r>
+        <w:rPr>
+          <w:b/>
+        </w:rPr>
+        <w:t>ninja(</w:t>
+      </w:r>
+      <w:proofErr w:type="gramEnd"/>
+      <w:r>
+        <w:rPr>
+          <w:b/>
+        </w:rPr>
+        <w:t>2-3)</w:t>
+      </w:r>
+      <w:r>
+        <w:t xml:space="preserve"> et _perso : objet de classe AnimatedSprite qui permet d’avoir les ennemis et le héros sur la map.</w:t>
+      </w:r>
+    </w:p>
+    <w:p>
+      <w:pPr>
+        <w:pStyle w:val="Paragraphedeliste"/>
+        <w:numPr>
+          <w:ilvl w:val="0"/>
+          <w:numId w:val="24"/>
+        </w:numPr>
+      </w:pPr>
+      <w:r>
+        <w:t>_</w:t>
+      </w:r>
+      <w:proofErr w:type="gramStart"/>
+      <w:r>
+        <w:rPr>
+          <w:b/>
+        </w:rPr>
+        <w:t>positionNinja</w:t>
+      </w:r>
+      <w:r>
+        <w:rPr>
+          <w:b/>
+        </w:rPr>
+        <w:t>(</w:t>
+      </w:r>
+      <w:proofErr w:type="gramEnd"/>
+      <w:r>
+        <w:rPr>
+          <w:b/>
+        </w:rPr>
+        <w:t>2-3)</w:t>
+      </w:r>
+      <w:r>
+        <w:t> : ce sont des objets Vector2 avec lesquels on positionne les ennemis à ses places</w:t>
+      </w:r>
+    </w:p>
+    <w:p>
+      <w:pPr>
+        <w:pStyle w:val="Paragraphedeliste"/>
+        <w:numPr>
+          <w:ilvl w:val="0"/>
+          <w:numId w:val="24"/>
+        </w:numPr>
+      </w:pPr>
+      <w:r>
+        <w:t>_</w:t>
+      </w:r>
+      <w:r>
+        <w:rPr>
+          <w:b/>
+        </w:rPr>
+        <w:t>posX</w:t>
+      </w:r>
+      <w:r>
+        <w:t xml:space="preserve"> : </w:t>
+      </w:r>
+      <w:r>
+        <w:t>objet Int avec lequel se passe le changement de maps.</w:t>
+      </w:r>
+    </w:p>
+    <w:p>
+      <w:pPr>
+        <w:pStyle w:val="Paragraphedeliste"/>
+        <w:numPr>
+          <w:ilvl w:val="0"/>
+          <w:numId w:val="24"/>
+        </w:numPr>
+      </w:pPr>
+      <w:r>
+        <w:t xml:space="preserve"> _</w:t>
+      </w:r>
+      <w:r>
+        <w:rPr>
+          <w:b/>
+        </w:rPr>
+        <w:t>SpriteBatch</w:t>
+      </w:r>
+      <w:r>
+        <w:t> : c’est un objet SpriteBatch permettant de</w:t>
+      </w:r>
+      <w:r>
+        <w:t xml:space="preserve"> dessiner les personnages, boîtes de dialogues et maps. </w:t>
+      </w:r>
+    </w:p>
+    <w:p>
+      <w:pPr>
+        <w:pStyle w:val="Paragraphedeliste"/>
+        <w:numPr>
+          <w:ilvl w:val="0"/>
+          <w:numId w:val="24"/>
+        </w:numPr>
+      </w:pPr>
+      <w:r>
+        <w:t>_</w:t>
+      </w:r>
+      <w:r>
+        <w:rPr>
+          <w:b/>
+        </w:rPr>
+        <w:t>tiledMapRender</w:t>
+      </w:r>
+      <w:r>
+        <w:t> : objet TiledMapRenderer qui permet d’avoir la map</w:t>
+      </w:r>
+    </w:p>
+    <w:p>
+      <w:pPr>
+        <w:pStyle w:val="Paragraphedeliste"/>
+        <w:numPr>
+          <w:ilvl w:val="0"/>
+          <w:numId w:val="24"/>
+        </w:numPr>
+      </w:pPr>
+      <w:r>
+        <w:t xml:space="preserve"> </w:t>
+      </w:r>
+      <w:proofErr w:type="gramStart"/>
+      <w:r>
+        <w:rPr>
+          <w:b/>
+        </w:rPr>
+        <w:t>m</w:t>
+      </w:r>
+      <w:r>
+        <w:rPr>
+          <w:b/>
+        </w:rPr>
+        <w:t>apLayer</w:t>
+      </w:r>
+      <w:proofErr w:type="gramEnd"/>
+      <w:r>
+        <w:t> : objet TiledMapTileLayer avec lequel on gère les collisions.</w:t>
+      </w:r>
+    </w:p>
+    <w:p>
+      <w:pPr>
+        <w:rPr>
+          <w:rFonts w:ascii="Calibri" w:hAnsi="Calibri" w:cs="Calibri"/>
+          <w:i/>
+        </w:rPr>
+      </w:pPr>
+    </w:p>
+    <w:p>
+      <w:pPr>
+        <w:rPr>
+          <w:rFonts w:ascii="Calibri" w:hAnsi="Calibri" w:cs="Calibri"/>
+          <w:i/>
+        </w:rPr>
+      </w:pPr>
+    </w:p>
+    <w:p>
+      <w:pPr>
+        <w:rPr>
+          <w:rFonts w:ascii="Calibri" w:hAnsi="Calibri" w:cs="Calibri"/>
+          <w:i/>
+        </w:rPr>
+      </w:pPr>
+    </w:p>
+    <w:p>
+      <w:pPr>
+        <w:rPr>
+          <w:rFonts w:ascii="Calibri" w:hAnsi="Calibri" w:cs="Calibri"/>
+          <w:i/>
+        </w:rPr>
+      </w:pPr>
+    </w:p>
+    <w:p>
+      <w:pPr>
+        <w:rPr>
+          <w:rFonts w:ascii="Calibri" w:hAnsi="Calibri" w:cs="Calibri"/>
+          <w:i/>
+        </w:rPr>
+      </w:pPr>
+    </w:p>
+    <w:p>
+      <w:pPr>
+        <w:rPr>
+          <w:rFonts w:ascii="Calibri" w:hAnsi="Calibri" w:cs="Calibri"/>
+          <w:i/>
+        </w:rPr>
+      </w:pPr>
+    </w:p>
+    <w:p>
+      <w:pPr>
+        <w:rPr>
+          <w:rFonts w:ascii="Calibri" w:hAnsi="Calibri" w:cs="Calibri"/>
+          <w:i/>
+        </w:rPr>
+      </w:pPr>
+    </w:p>
+    <w:p>
+      <w:pPr>
+        <w:rPr>
+          <w:rFonts w:ascii="Calibri" w:hAnsi="Calibri" w:cs="Calibri"/>
+          <w:i/>
+        </w:rPr>
+      </w:pPr>
+    </w:p>
+    <w:p>
+      <w:pPr>
+        <w:rPr>
+          <w:rFonts w:ascii="Calibri" w:hAnsi="Calibri" w:cs="Calibri"/>
+          <w:i/>
+        </w:rPr>
+      </w:pPr>
+    </w:p>
+    <w:p>
+      <w:pPr>
+        <w:rPr>
+          <w:rFonts w:ascii="Calibri" w:hAnsi="Calibri" w:cs="Calibri"/>
+          <w:i/>
+        </w:rPr>
+      </w:pPr>
+    </w:p>
+    <w:p>
+      <w:pPr>
+        <w:rPr>
+          <w:rFonts w:ascii="Calibri" w:hAnsi="Calibri" w:cs="Calibri"/>
+          <w:i/>
+        </w:rPr>
+      </w:pPr>
+    </w:p>
+    <w:p>
+      <w:pPr>
+        <w:rPr>
+          <w:rFonts w:ascii="Calibri" w:hAnsi="Calibri" w:cs="Calibri"/>
+          <w:i/>
+        </w:rPr>
+      </w:pPr>
+    </w:p>
+    <w:p>
+      <w:pPr>
+        <w:rPr>
+          <w:rFonts w:ascii="Calibri" w:hAnsi="Calibri" w:cs="Calibri"/>
+          <w:i/>
+        </w:rPr>
+      </w:pPr>
+    </w:p>
+    <w:p>
+      <w:pPr>
+        <w:rPr>
+          <w:rFonts w:ascii="Calibri" w:hAnsi="Calibri" w:cs="Calibri"/>
+          <w:i/>
+        </w:rPr>
+      </w:pPr>
+    </w:p>
+    <w:p>
+      <w:pPr>
+        <w:rPr>
+          <w:rFonts w:ascii="Calibri" w:hAnsi="Calibri" w:cs="Calibri"/>
+          <w:i/>
+        </w:rPr>
+      </w:pPr>
+    </w:p>
+    <w:p>
+      <w:pPr>
+        <w:rPr>
+          <w:rFonts w:ascii="Calibri" w:hAnsi="Calibri" w:cs="Calibri"/>
+          <w:i/>
+        </w:rPr>
+      </w:pPr>
+    </w:p>
+    <w:p>
+      <w:r>
+        <w:lastRenderedPageBreak/>
+        <w:drawing>
+          <wp:anchor distT="0" distB="0" distL="114300" distR="114300" simplePos="0" relativeHeight="251676672" behindDoc="1" locked="0" layoutInCell="1" allowOverlap="1" wp14:anchorId="32D280EA" wp14:editId="69653491">
+            <wp:simplePos x="0" y="0"/>
+            <wp:positionH relativeFrom="column">
+              <wp:posOffset>-116840</wp:posOffset>
+            </wp:positionH>
+            <wp:positionV relativeFrom="paragraph">
+              <wp:posOffset>0</wp:posOffset>
+            </wp:positionV>
+            <wp:extent cx="2581275" cy="5677535"/>
+            <wp:effectExtent l="0" t="0" r="9525" b="0"/>
+            <wp:wrapTight wrapText="bothSides">
+              <wp:wrapPolygon edited="0">
+                <wp:start x="0" y="0"/>
+                <wp:lineTo x="0" y="21525"/>
+                <wp:lineTo x="21520" y="21525"/>
+                <wp:lineTo x="21520" y="0"/>
+                <wp:lineTo x="0" y="0"/>
+              </wp:wrapPolygon>
+            </wp:wrapTight>
+            <wp:docPr id="21" name="Image 21"/>
+            <wp:cNvGraphicFramePr>
+              <a:graphicFrameLocks xmlns:a="http://schemas.openxmlformats.org/drawingml/2006/main" noChangeAspect="1"/>
+            </wp:cNvGraphicFramePr>
+            <a:graphic xmlns:a="http://schemas.openxmlformats.org/drawingml/2006/main">
+              <a:graphicData uri="http://schemas.openxmlformats.org/drawingml/2006/picture">
+                <pic:pic xmlns:pic="http://schemas.openxmlformats.org/drawingml/2006/picture">
+                  <pic:nvPicPr>
+                    <pic:cNvPr id="1" name=""/>
+                    <pic:cNvPicPr/>
+                  </pic:nvPicPr>
+                  <pic:blipFill>
+                    <a:blip r:embed="rId17">
+                      <a:extLst>
+                        <a:ext uri="{28A0092B-C50C-407E-A947-70E740481C1C}">
+                          <a14:useLocalDpi xmlns:a14="http://schemas.microsoft.com/office/drawing/2010/main" val="0"/>
+                        </a:ext>
+                      </a:extLst>
+                    </a:blip>
+                    <a:stretch>
+                      <a:fillRect/>
+                    </a:stretch>
+                  </pic:blipFill>
+                  <pic:spPr>
+                    <a:xfrm>
+                      <a:off x="0" y="0"/>
+                      <a:ext cx="2581275" cy="5677535"/>
+                    </a:xfrm>
+                    <a:prstGeom prst="rect">
+                      <a:avLst/>
+                    </a:prstGeom>
+                  </pic:spPr>
+                </pic:pic>
+              </a:graphicData>
+            </a:graphic>
+          </wp:anchor>
+        </w:drawing>
+      </w:r>
+      <w:r>
+        <w:t>C</w:t>
+      </w:r>
+      <w:r>
+        <w:rPr>
+          <w:noProof/>
+        </w:rPr>
+        <w:t>hato</w:t>
+      </w:r>
+      <w:r>
+        <w:rPr>
+          <w:noProof/>
+        </w:rPr>
+        <w:t>IntCouloir</w:t>
+      </w:r>
+      <w:r>
+        <w:rPr>
+          <w:noProof/>
+        </w:rPr>
+        <w:t xml:space="preserve"> </w:t>
+      </w:r>
+      <w:r>
+        <w:t xml:space="preserve">: permet d’afficher la map </w:t>
+      </w:r>
+      <w:r>
+        <w:t>du couloir</w:t>
+      </w:r>
+      <w:r>
+        <w:t>. Cette classe est chargé au moment quand l’utilisateur sort d</w:t>
+      </w:r>
+      <w:r>
+        <w:t>e la chambre ou de la cour</w:t>
+      </w:r>
+      <w:r>
+        <w:t>.</w:t>
+      </w:r>
+    </w:p>
+    <w:p>
+      <w:pPr>
+        <w:rPr>
+          <w:rFonts w:ascii="Calibri" w:hAnsi="Calibri" w:cs="Calibri"/>
+        </w:rPr>
+      </w:pPr>
+    </w:p>
+    <w:p>
+      <w:pPr>
+        <w:rPr>
+          <w:noProof/>
+        </w:rPr>
+      </w:pPr>
+      <w:r>
+        <w:t>Elle contient</w:t>
+      </w:r>
+      <w:r>
+        <w:rPr>
+          <w:noProof/>
+        </w:rPr>
+        <w:t xml:space="preserve"> 23 champs :</w:t>
+      </w:r>
+    </w:p>
+    <w:p>
+      <w:pPr>
+        <w:rPr>
+          <w:noProof/>
+        </w:rPr>
+      </w:pPr>
+    </w:p>
+    <w:p>
+      <w:pPr>
+        <w:pStyle w:val="Paragraphedeliste"/>
+        <w:numPr>
+          <w:ilvl w:val="0"/>
+          <w:numId w:val="24"/>
+        </w:numPr>
+      </w:pPr>
+      <w:r>
+        <w:rPr>
+          <w:noProof/>
+        </w:rPr>
+        <w:t>_</w:t>
+      </w:r>
+      <w:r>
+        <w:rPr>
+          <w:b/>
+          <w:noProof/>
+        </w:rPr>
+        <w:t>animation</w:t>
+      </w:r>
+      <w:r>
+        <w:rPr>
+          <w:b/>
+          <w:noProof/>
+        </w:rPr>
+        <w:t>Ennemi</w:t>
+      </w:r>
+      <w:r>
+        <w:rPr>
+          <w:b/>
+          <w:noProof/>
+        </w:rPr>
+        <w:t>, _animationJon</w:t>
+      </w:r>
+      <w:r>
+        <w:rPr>
+          <w:noProof/>
+        </w:rPr>
+        <w:t> : c’est un objet de classe String qui permet de gérer les animation</w:t>
+      </w:r>
+      <w:r>
+        <w:rPr>
+          <w:noProof/>
+        </w:rPr>
+        <w:t>s</w:t>
+      </w:r>
+      <w:r>
+        <w:rPr>
+          <w:noProof/>
+        </w:rPr>
+        <w:t xml:space="preserve"> de </w:t>
+      </w:r>
+      <w:r>
+        <w:rPr>
+          <w:noProof/>
+        </w:rPr>
+        <w:t>l’ennemi et de l’alié nomm é Jon.</w:t>
+      </w:r>
+    </w:p>
+    <w:p>
+      <w:pPr>
+        <w:pStyle w:val="Paragraphedeliste"/>
+        <w:numPr>
+          <w:ilvl w:val="0"/>
+          <w:numId w:val="24"/>
+        </w:numPr>
+      </w:pPr>
+      <w:r>
+        <w:rPr>
+          <w:b/>
+        </w:rPr>
+        <w:t>_camera</w:t>
+      </w:r>
+      <w:r>
+        <w:t xml:space="preserve">, </w:t>
+      </w:r>
+      <w:r>
+        <w:rPr>
+          <w:b/>
+        </w:rPr>
+        <w:t>_chatoCombat</w:t>
+      </w:r>
+      <w:r>
+        <w:t>, _</w:t>
+      </w:r>
+      <w:r>
+        <w:rPr>
+          <w:b/>
+        </w:rPr>
+        <w:t>chatoCombatContenu</w:t>
+      </w:r>
+      <w:r>
+        <w:t>, _</w:t>
+      </w:r>
+      <w:r>
+        <w:rPr>
+          <w:b/>
+        </w:rPr>
+        <w:t>joueur</w:t>
+      </w:r>
+      <w:r>
+        <w:t>, _</w:t>
+      </w:r>
+      <w:r>
+        <w:rPr>
+          <w:b/>
+        </w:rPr>
+        <w:t>eventEtDial</w:t>
+      </w:r>
+      <w:r>
+        <w:t xml:space="preserve">, _ </w:t>
+      </w:r>
+      <w:r>
+        <w:rPr>
+          <w:b/>
+        </w:rPr>
+        <w:t>myGame</w:t>
+      </w:r>
+      <w:r>
+        <w:t xml:space="preserve"> : permettent </w:t>
+      </w:r>
+      <w:r>
+        <w:t xml:space="preserve">la </w:t>
+      </w:r>
+      <w:proofErr w:type="spellStart"/>
+      <w:r>
+        <w:t>liason</w:t>
+      </w:r>
+      <w:proofErr w:type="spellEnd"/>
+      <w:r>
+        <w:t xml:space="preserve"> </w:t>
+      </w:r>
+      <w:bookmarkStart w:id="7" w:name="_GoBack"/>
+      <w:bookmarkEnd w:id="7"/>
+      <w:r>
+        <w:t>avec les autres classes.</w:t>
+      </w:r>
+    </w:p>
+    <w:p>
+      <w:pPr>
+        <w:pStyle w:val="Paragraphedeliste"/>
+        <w:numPr>
+          <w:ilvl w:val="0"/>
+          <w:numId w:val="24"/>
+        </w:numPr>
+      </w:pPr>
+      <w:r>
+        <w:rPr>
+          <w:b/>
+        </w:rPr>
+        <w:t>_collisionPassage</w:t>
+      </w:r>
+      <w:r>
+        <w:t xml:space="preserve"> et </w:t>
+      </w:r>
+      <w:r>
+        <w:rPr>
+          <w:b/>
+        </w:rPr>
+        <w:t>_rencontre</w:t>
+      </w:r>
+      <w:r>
+        <w:t> : ce sont deux Booléens qui permettent d’avoir les messages (et combat) qu’une seule fois.</w:t>
+      </w:r>
+    </w:p>
+    <w:p>
+      <w:pPr>
+        <w:pStyle w:val="Paragraphedeliste"/>
+        <w:numPr>
+          <w:ilvl w:val="0"/>
+          <w:numId w:val="24"/>
+        </w:numPr>
+      </w:pPr>
+      <w:r>
+        <w:t>_</w:t>
+      </w:r>
+      <w:r>
+        <w:rPr>
+          <w:b/>
+        </w:rPr>
+        <w:t>keyboardState</w:t>
+      </w:r>
+      <w:r>
+        <w:t> : objet de classe KeyboardState permettant de récupérer l’état des touches.</w:t>
+      </w:r>
+    </w:p>
+    <w:p>
+      <w:pPr>
+        <w:pStyle w:val="Paragraphedeliste"/>
+        <w:numPr>
+          <w:ilvl w:val="0"/>
+          <w:numId w:val="24"/>
+        </w:numPr>
+      </w:pPr>
+      <w:r>
+        <w:rPr>
+          <w:b/>
+        </w:rPr>
+        <w:t>_</w:t>
+      </w:r>
+      <w:proofErr w:type="gramStart"/>
+      <w:r>
+        <w:rPr>
+          <w:b/>
+        </w:rPr>
+        <w:t>ninja(</w:t>
+      </w:r>
+      <w:proofErr w:type="gramEnd"/>
+      <w:r>
+        <w:rPr>
+          <w:b/>
+        </w:rPr>
+        <w:t>2-3)</w:t>
+      </w:r>
+      <w:r>
+        <w:t xml:space="preserve"> et _perso : objet de classe AnimatedSprite qui permet d’avoir les ennemis et le héros sur la map.</w:t>
+      </w:r>
+    </w:p>
+    <w:p>
+      <w:pPr>
+        <w:pStyle w:val="Paragraphedeliste"/>
+        <w:numPr>
+          <w:ilvl w:val="0"/>
+          <w:numId w:val="24"/>
+        </w:numPr>
+      </w:pPr>
+      <w:r>
+        <w:t>_</w:t>
+      </w:r>
+      <w:proofErr w:type="gramStart"/>
+      <w:r>
+        <w:rPr>
+          <w:b/>
+        </w:rPr>
+        <w:t>positionNinja</w:t>
+      </w:r>
+      <w:r>
+        <w:rPr>
+          <w:b/>
+        </w:rPr>
+        <w:t>(</w:t>
+      </w:r>
+      <w:proofErr w:type="gramEnd"/>
+      <w:r>
+        <w:rPr>
+          <w:b/>
+        </w:rPr>
+        <w:t>2-3)</w:t>
+      </w:r>
+      <w:r>
+        <w:t> : ce sont des objets Vector2 avec lesquels on positionne les ennemis à ses places</w:t>
+      </w:r>
+    </w:p>
+    <w:p>
+      <w:pPr>
+        <w:pStyle w:val="Paragraphedeliste"/>
+        <w:numPr>
+          <w:ilvl w:val="0"/>
+          <w:numId w:val="24"/>
+        </w:numPr>
+      </w:pPr>
+      <w:r>
+        <w:t>_</w:t>
+      </w:r>
+      <w:r>
+        <w:rPr>
+          <w:b/>
+        </w:rPr>
+        <w:t>posX</w:t>
+      </w:r>
+      <w:r>
+        <w:t> : objet Int avec lequel se passe le changement de maps.</w:t>
+      </w:r>
+    </w:p>
+    <w:p>
+      <w:pPr>
+        <w:pStyle w:val="Paragraphedeliste"/>
+        <w:numPr>
+          <w:ilvl w:val="0"/>
+          <w:numId w:val="24"/>
+        </w:numPr>
+      </w:pPr>
+      <w:r>
+        <w:t xml:space="preserve"> _</w:t>
+      </w:r>
+      <w:r>
+        <w:rPr>
+          <w:b/>
+        </w:rPr>
+        <w:t>SpriteBatch</w:t>
+      </w:r>
+      <w:r>
+        <w:t> : c’est un objet SpriteBatch permettant de</w:t>
+      </w:r>
+      <w:r>
+        <w:t xml:space="preserve"> dessiner les personnages, boîtes de dialogues et maps. </w:t>
+      </w:r>
+    </w:p>
+    <w:p>
+      <w:pPr>
+        <w:pStyle w:val="Paragraphedeliste"/>
+        <w:numPr>
+          <w:ilvl w:val="0"/>
+          <w:numId w:val="24"/>
+        </w:numPr>
+      </w:pPr>
+      <w:r>
+        <w:t>_</w:t>
+      </w:r>
+      <w:r>
+        <w:rPr>
+          <w:b/>
+        </w:rPr>
+        <w:t>tiledMapRender</w:t>
+      </w:r>
+      <w:r>
+        <w:t> : objet TiledMapRenderer qui permet d’avoir la map</w:t>
+      </w:r>
+    </w:p>
+    <w:p>
+      <w:pPr>
+        <w:pStyle w:val="Paragraphedeliste"/>
+        <w:numPr>
+          <w:ilvl w:val="0"/>
+          <w:numId w:val="24"/>
+        </w:numPr>
+      </w:pPr>
+      <w:r>
+        <w:t xml:space="preserve"> </w:t>
+      </w:r>
+      <w:proofErr w:type="gramStart"/>
+      <w:r>
+        <w:rPr>
+          <w:b/>
+        </w:rPr>
+        <w:t>m</w:t>
+      </w:r>
+      <w:r>
+        <w:rPr>
+          <w:b/>
+        </w:rPr>
+        <w:t>apLayer</w:t>
+      </w:r>
+      <w:proofErr w:type="gramEnd"/>
+      <w:r>
+        <w:t> : objet TiledMapTileLayer avec lequel on gère les collisions.</w:t>
+      </w:r>
+    </w:p>
+    <w:p>
+      <w:pPr>
+        <w:rPr>
+          <w:rFonts w:ascii="Calibri" w:hAnsi="Calibri" w:cs="Calibri"/>
+        </w:rPr>
+      </w:pPr>
+    </w:p>
+    <w:p>
+      <w:pPr>
+        <w:rPr>
+          <w:rFonts w:ascii="Calibri" w:hAnsi="Calibri" w:cs="Calibri"/>
+        </w:rPr>
+      </w:pPr>
+    </w:p>
+    <w:p>
+      <w:pPr>
+        <w:rPr>
+          <w:rFonts w:ascii="Calibri" w:hAnsi="Calibri" w:cs="Calibri"/>
+        </w:rPr>
+      </w:pPr>
+    </w:p>
+    <w:p>
+      <w:pPr>
+        <w:rPr>
+          <w:rFonts w:ascii="Calibri" w:hAnsi="Calibri" w:cs="Calibri"/>
+        </w:rPr>
+      </w:pPr>
+    </w:p>
+    <w:p>
+      <w:pPr>
+        <w:rPr>
+          <w:rFonts w:ascii="Calibri" w:hAnsi="Calibri" w:cs="Calibri"/>
+        </w:rPr>
+      </w:pPr>
+    </w:p>
+    <w:p>
+      <w:pPr>
+        <w:rPr>
+          <w:rFonts w:ascii="Calibri" w:hAnsi="Calibri" w:cs="Calibri"/>
+        </w:rPr>
+      </w:pPr>
+    </w:p>
+    <w:p>
+      <w:pPr>
+        <w:rPr>
+          <w:rFonts w:ascii="Calibri" w:hAnsi="Calibri" w:cs="Calibri"/>
+        </w:rPr>
+      </w:pPr>
+    </w:p>
+    <w:p>
+      <w:pPr>
+        <w:rPr>
+          <w:rFonts w:ascii="Calibri" w:hAnsi="Calibri" w:cs="Calibri"/>
+        </w:rPr>
+      </w:pPr>
+    </w:p>
+    <w:p>
+      <w:pPr>
+        <w:rPr>
+          <w:rFonts w:ascii="Calibri" w:hAnsi="Calibri" w:cs="Calibri"/>
+        </w:rPr>
+      </w:pPr>
+    </w:p>
+    <w:p>
+      <w:pPr>
+        <w:rPr>
+          <w:rFonts w:ascii="Calibri" w:hAnsi="Calibri" w:cs="Calibri"/>
+        </w:rPr>
+      </w:pPr>
+    </w:p>
+    <w:p>
+      <w:pPr>
+        <w:rPr>
+          <w:rFonts w:ascii="Calibri" w:hAnsi="Calibri" w:cs="Calibri"/>
+        </w:rPr>
+      </w:pPr>
+    </w:p>
+    <w:p>
+      <w:pPr>
+        <w:rPr>
+          <w:rFonts w:ascii="Calibri" w:hAnsi="Calibri" w:cs="Calibri"/>
+        </w:rPr>
+      </w:pPr>
+    </w:p>
+    <w:p>
+      <w:pPr>
+        <w:rPr>
+          <w:rFonts w:ascii="Calibri" w:hAnsi="Calibri" w:cs="Calibri"/>
+        </w:rPr>
+      </w:pPr>
+    </w:p>
+    <w:p>
+      <w:pPr>
+        <w:rPr>
+          <w:rFonts w:ascii="Calibri" w:hAnsi="Calibri" w:cs="Calibri"/>
+        </w:rPr>
+      </w:pPr>
+    </w:p>
+    <w:p>
+      <w:pPr>
+        <w:rPr>
+          <w:rFonts w:ascii="Calibri" w:hAnsi="Calibri" w:cs="Calibri"/>
+        </w:rPr>
+      </w:pPr>
+    </w:p>
+    <w:p>
+      <w:pPr>
+        <w:rPr>
+          <w:rFonts w:ascii="Calibri" w:hAnsi="Calibri" w:cs="Calibri"/>
+        </w:rPr>
+      </w:pPr>
+    </w:p>
+    <w:p>
+      <w:pPr>
+        <w:rPr>
+          <w:rFonts w:ascii="Calibri" w:hAnsi="Calibri" w:cs="Calibri"/>
+        </w:rPr>
+      </w:pPr>
+    </w:p>
+    <w:p>
+      <w:pPr>
+        <w:rPr>
+          <w:rFonts w:ascii="Calibri" w:hAnsi="Calibri" w:cs="Calibri"/>
+        </w:rPr>
+      </w:pPr>
+    </w:p>
+    <w:p>
+      <w:pPr>
+        <w:rPr>
+          <w:rFonts w:ascii="Calibri" w:hAnsi="Calibri" w:cs="Calibri"/>
+        </w:rPr>
+      </w:pPr>
+    </w:p>
+    <w:p>
+      <w:pPr>
+        <w:rPr>
+          <w:rFonts w:ascii="Calibri" w:hAnsi="Calibri" w:cs="Calibri"/>
+        </w:rPr>
+      </w:pPr>
+    </w:p>
+    <w:p>
+      <w:pPr>
+        <w:rPr>
+          <w:rFonts w:ascii="Calibri" w:hAnsi="Calibri" w:cs="Calibri"/>
+        </w:rPr>
+      </w:pPr>
+    </w:p>
+    <w:p>
+      <w:pPr>
+        <w:rPr>
+          <w:rFonts w:ascii="Calibri" w:hAnsi="Calibri" w:cs="Calibri"/>
+        </w:rPr>
+      </w:pPr>
+    </w:p>
+    <w:p>
+      <w:pPr>
+        <w:rPr>
+          <w:rFonts w:ascii="Calibri" w:hAnsi="Calibri" w:cs="Calibri"/>
+        </w:rPr>
+      </w:pPr>
+    </w:p>
+    <w:p>
+      <w:pPr>
+        <w:rPr>
+          <w:rFonts w:ascii="Calibri" w:hAnsi="Calibri" w:cs="Calibri"/>
+        </w:rPr>
+      </w:pPr>
+    </w:p>
+    <w:p>
+      <w:pPr>
+        <w:rPr>
+          <w:rFonts w:ascii="Calibri" w:hAnsi="Calibri" w:cs="Calibri"/>
+        </w:rPr>
+      </w:pPr>
+    </w:p>
+    <w:p>
+      <w:pPr>
+        <w:rPr>
+          <w:rFonts w:ascii="Calibri" w:hAnsi="Calibri" w:cs="Calibri"/>
+          <w:i/>
+        </w:rPr>
+      </w:pPr>
+    </w:p>
+    <w:p>
+      <w:pPr>
+        <w:rPr>
+          <w:rFonts w:ascii="Calibri" w:hAnsi="Calibri" w:cs="Calibri"/>
+          <w:i/>
+        </w:rPr>
+      </w:pPr>
+    </w:p>
+    <w:p>
+      <w:pPr>
+        <w:rPr>
+          <w:rFonts w:ascii="Calibri" w:hAnsi="Calibri" w:cs="Calibri"/>
+          <w:i/>
+        </w:rPr>
+      </w:pPr>
+    </w:p>
+    <w:p>
+      <w:pPr>
+        <w:rPr>
+          <w:rFonts w:ascii="Calibri" w:hAnsi="Calibri" w:cs="Calibri"/>
+          <w:i/>
+        </w:rPr>
+      </w:pPr>
+    </w:p>
+    <w:p>
+      <w:pPr>
+        <w:rPr>
+          <w:rFonts w:ascii="Calibri" w:hAnsi="Calibri" w:cs="Calibri"/>
+          <w:i/>
+        </w:rPr>
+      </w:pPr>
+    </w:p>
+    <w:p>
+      <w:pPr>
+        <w:rPr>
+          <w:rFonts w:ascii="Calibri" w:hAnsi="Calibri" w:cs="Calibri"/>
+          <w:i/>
+        </w:rPr>
+      </w:pPr>
+    </w:p>
+    <w:p>
+      <w:pPr>
+        <w:rPr>
+          <w:rFonts w:ascii="Calibri" w:hAnsi="Calibri" w:cs="Calibri"/>
+          <w:i/>
+        </w:rPr>
+      </w:pPr>
+    </w:p>
+    <w:p>
+      <w:pPr>
         <w:pStyle w:val="Titre2"/>
         <w:rPr>
           <w:rFonts w:ascii="Calibri" w:hAnsi="Calibri" w:cs="Calibri"/>
@@ -3754,15 +5118,7 @@
     <w:p/>
     <w:p>
       <w:r>
-        <w:t xml:space="preserve">Indiquez si vos </w:t>
-      </w:r>
-      <w:proofErr w:type="spellStart"/>
-      <w:r>
-        <w:t>maps</w:t>
-      </w:r>
-      <w:proofErr w:type="spellEnd"/>
-      <w:r>
-        <w:t xml:space="preserve">, </w:t>
+        <w:t xml:space="preserve">Indiquez si vos maps, </w:t>
       </w:r>
       <w:proofErr w:type="spellStart"/>
       <w:proofErr w:type="gramStart"/>
@@ -4203,7 +5559,7 @@
                     </pic:cNvPicPr>
                   </pic:nvPicPr>
                   <pic:blipFill>
-                    <a:blip r:embed="rId16" cstate="print">
+                    <a:blip r:embed="rId18" cstate="print">
                       <a:extLst>
                         <a:ext uri="{28A0092B-C50C-407E-A947-70E740481C1C}">
                           <a14:useLocalDpi xmlns:a14="http://schemas.microsoft.com/office/drawing/2010/main" val="0"/>
@@ -4243,9 +5599,9 @@
       </w:pPr>
     </w:p>
     <w:sectPr>
-      <w:headerReference w:type="default" r:id="rId17"/>
-      <w:footerReference w:type="even" r:id="rId18"/>
-      <w:footerReference w:type="default" r:id="rId19"/>
+      <w:headerReference w:type="default" r:id="rId19"/>
+      <w:footerReference w:type="even" r:id="rId20"/>
+      <w:footerReference w:type="default" r:id="rId21"/>
       <w:pgSz w:w="11906" w:h="16838"/>
       <w:pgMar w:top="794" w:right="1134" w:bottom="851" w:left="1134" w:header="709" w:footer="709" w:gutter="0"/>
       <w:cols w:space="708"/>
@@ -8863,7 +10219,7 @@
 </file>
 
 <file path=customXml/itemProps1.xml><?xml version="1.0" encoding="utf-8"?>
-<ds:datastoreItem xmlns:ds="http://schemas.openxmlformats.org/officeDocument/2006/customXml" ds:itemID="{69480B69-A8E8-49BE-89E2-9A4A27877736}">
+<ds:datastoreItem xmlns:ds="http://schemas.openxmlformats.org/officeDocument/2006/customXml" ds:itemID="{80A2F2DF-E805-429B-B089-D0AF4C71FD21}">
   <ds:schemaRefs>
     <ds:schemaRef ds:uri="http://schemas.openxmlformats.org/officeDocument/2006/bibliography"/>
   </ds:schemaRefs>

</xml_diff>